<commit_message>
Added a need section
</commit_message>
<xml_diff>
--- a/docs/ArxivConsultant_Doc.docx
+++ b/docs/ArxivConsultant_Doc.docx
@@ -127,7 +127,7 @@
             </w:rPr>
             <w:fldChar w:fldCharType="separate"/>
           </w:r>
-          <w:hyperlink w:anchor="_Toc170287506" w:history="1">
+          <w:hyperlink w:anchor="_Toc170288010" w:history="1">
             <w:r>
               <w:rPr>
                 <w:rStyle w:val="Hyperlink"/>
@@ -154,7 +154,81 @@
                 <w:noProof/>
                 <w:webHidden/>
               </w:rPr>
-              <w:instrText xml:space="preserve"> PAGEREF _Toc170287506 \h </w:instrText>
+              <w:instrText xml:space="preserve"> PAGEREF _Toc170288010 \h </w:instrText>
+            </w:r>
+            <w:r>
+              <w:rPr>
+                <w:noProof/>
+                <w:webHidden/>
+              </w:rPr>
+            </w:r>
+            <w:r>
+              <w:rPr>
+                <w:noProof/>
+                <w:webHidden/>
+              </w:rPr>
+              <w:fldChar w:fldCharType="separate"/>
+            </w:r>
+            <w:r>
+              <w:rPr>
+                <w:noProof/>
+                <w:webHidden/>
+              </w:rPr>
+              <w:t>2</w:t>
+            </w:r>
+            <w:r>
+              <w:rPr>
+                <w:noProof/>
+                <w:webHidden/>
+              </w:rPr>
+              <w:fldChar w:fldCharType="end"/>
+            </w:r>
+          </w:hyperlink>
+        </w:p>
+        <w:p>
+          <w:pPr>
+            <w:pStyle w:val="TOC2"/>
+            <w:tabs>
+              <w:tab w:val="right" w:leader="dot" w:pos="9016"/>
+            </w:tabs>
+            <w:rPr>
+              <w:rFonts w:eastAsiaTheme="minorEastAsia"/>
+              <w:b w:val="0"/>
+              <w:bCs w:val="0"/>
+              <w:noProof/>
+              <w:sz w:val="24"/>
+              <w:szCs w:val="24"/>
+              <w:lang w:eastAsia="en-IN"/>
+            </w:rPr>
+          </w:pPr>
+          <w:hyperlink w:anchor="_Toc170288011" w:history="1">
+            <w:r>
+              <w:rPr>
+                <w:rStyle w:val="Hyperlink"/>
+                <w:noProof/>
+              </w:rPr>
+              <w:t>Need of LlamaIndex</w:t>
+            </w:r>
+            <w:r>
+              <w:rPr>
+                <w:noProof/>
+                <w:webHidden/>
+              </w:rPr>
+              <w:tab/>
+            </w:r>
+            <w:r>
+              <w:rPr>
+                <w:noProof/>
+                <w:webHidden/>
+              </w:rPr>
+              <w:fldChar w:fldCharType="begin"/>
+            </w:r>
+            <w:r>
+              <w:rPr>
+                <w:noProof/>
+                <w:webHidden/>
+              </w:rPr>
+              <w:instrText xml:space="preserve"> PAGEREF _Toc170288011 \h </w:instrText>
             </w:r>
             <w:r>
               <w:rPr>
@@ -201,7 +275,7 @@
               <w:lang w:eastAsia="en-IN"/>
             </w:rPr>
           </w:pPr>
-          <w:hyperlink w:anchor="_Toc170287507" w:history="1">
+          <w:hyperlink w:anchor="_Toc170288012" w:history="1">
             <w:r>
               <w:rPr>
                 <w:rStyle w:val="Hyperlink"/>
@@ -228,7 +302,7 @@
                 <w:noProof/>
                 <w:webHidden/>
               </w:rPr>
-              <w:instrText xml:space="preserve"> PAGEREF _Toc170287507 \h </w:instrText>
+              <w:instrText xml:space="preserve"> PAGEREF _Toc170288012 \h </w:instrText>
             </w:r>
             <w:r>
               <w:rPr>
@@ -248,7 +322,7 @@
                 <w:noProof/>
                 <w:webHidden/>
               </w:rPr>
-              <w:t>2</w:t>
+              <w:t>4</w:t>
             </w:r>
             <w:r>
               <w:rPr>
@@ -275,7 +349,7 @@
               <w:lang w:eastAsia="en-IN"/>
             </w:rPr>
           </w:pPr>
-          <w:hyperlink w:anchor="_Toc170287508" w:history="1">
+          <w:hyperlink w:anchor="_Toc170288013" w:history="1">
             <w:r>
               <w:rPr>
                 <w:rStyle w:val="Hyperlink"/>
@@ -302,7 +376,7 @@
                 <w:noProof/>
                 <w:webHidden/>
               </w:rPr>
-              <w:instrText xml:space="preserve"> PAGEREF _Toc170287508 \h </w:instrText>
+              <w:instrText xml:space="preserve"> PAGEREF _Toc170288013 \h </w:instrText>
             </w:r>
             <w:r>
               <w:rPr>
@@ -322,7 +396,7 @@
                 <w:noProof/>
                 <w:webHidden/>
               </w:rPr>
-              <w:t>2</w:t>
+              <w:t>4</w:t>
             </w:r>
             <w:r>
               <w:rPr>
@@ -349,7 +423,7 @@
               <w:lang w:eastAsia="en-IN"/>
             </w:rPr>
           </w:pPr>
-          <w:hyperlink w:anchor="_Toc170287509" w:history="1">
+          <w:hyperlink w:anchor="_Toc170288014" w:history="1">
             <w:r>
               <w:rPr>
                 <w:rStyle w:val="Hyperlink"/>
@@ -376,7 +450,7 @@
                 <w:noProof/>
                 <w:webHidden/>
               </w:rPr>
-              <w:instrText xml:space="preserve"> PAGEREF _Toc170287509 \h </w:instrText>
+              <w:instrText xml:space="preserve"> PAGEREF _Toc170288014 \h </w:instrText>
             </w:r>
             <w:r>
               <w:rPr>
@@ -396,7 +470,7 @@
                 <w:noProof/>
                 <w:webHidden/>
               </w:rPr>
-              <w:t>3</w:t>
+              <w:t>5</w:t>
             </w:r>
             <w:r>
               <w:rPr>
@@ -423,7 +497,7 @@
               <w:lang w:eastAsia="en-IN"/>
             </w:rPr>
           </w:pPr>
-          <w:hyperlink w:anchor="_Toc170287510" w:history="1">
+          <w:hyperlink w:anchor="_Toc170288015" w:history="1">
             <w:r>
               <w:rPr>
                 <w:rStyle w:val="Hyperlink"/>
@@ -450,7 +524,7 @@
                 <w:noProof/>
                 <w:webHidden/>
               </w:rPr>
-              <w:instrText xml:space="preserve"> PAGEREF _Toc170287510 \h </w:instrText>
+              <w:instrText xml:space="preserve"> PAGEREF _Toc170288015 \h </w:instrText>
             </w:r>
             <w:r>
               <w:rPr>
@@ -470,7 +544,7 @@
                 <w:noProof/>
                 <w:webHidden/>
               </w:rPr>
-              <w:t>3</w:t>
+              <w:t>5</w:t>
             </w:r>
             <w:r>
               <w:rPr>
@@ -497,7 +571,7 @@
               <w:lang w:eastAsia="en-IN"/>
             </w:rPr>
           </w:pPr>
-          <w:hyperlink w:anchor="_Toc170287511" w:history="1">
+          <w:hyperlink w:anchor="_Toc170288016" w:history="1">
             <w:r>
               <w:rPr>
                 <w:rStyle w:val="Hyperlink"/>
@@ -524,7 +598,7 @@
                 <w:noProof/>
                 <w:webHidden/>
               </w:rPr>
-              <w:instrText xml:space="preserve"> PAGEREF _Toc170287511 \h </w:instrText>
+              <w:instrText xml:space="preserve"> PAGEREF _Toc170288016 \h </w:instrText>
             </w:r>
             <w:r>
               <w:rPr>
@@ -544,7 +618,7 @@
                 <w:noProof/>
                 <w:webHidden/>
               </w:rPr>
-              <w:t>3</w:t>
+              <w:t>5</w:t>
             </w:r>
             <w:r>
               <w:rPr>
@@ -571,7 +645,7 @@
               <w:lang w:eastAsia="en-IN"/>
             </w:rPr>
           </w:pPr>
-          <w:hyperlink w:anchor="_Toc170287512" w:history="1">
+          <w:hyperlink w:anchor="_Toc170288017" w:history="1">
             <w:r>
               <w:rPr>
                 <w:rStyle w:val="Hyperlink"/>
@@ -598,7 +672,7 @@
                 <w:noProof/>
                 <w:webHidden/>
               </w:rPr>
-              <w:instrText xml:space="preserve"> PAGEREF _Toc170287512 \h </w:instrText>
+              <w:instrText xml:space="preserve"> PAGEREF _Toc170288017 \h </w:instrText>
             </w:r>
             <w:r>
               <w:rPr>
@@ -618,7 +692,7 @@
                 <w:noProof/>
                 <w:webHidden/>
               </w:rPr>
-              <w:t>4</w:t>
+              <w:t>6</w:t>
             </w:r>
             <w:r>
               <w:rPr>
@@ -645,7 +719,7 @@
               <w:lang w:eastAsia="en-IN"/>
             </w:rPr>
           </w:pPr>
-          <w:hyperlink w:anchor="_Toc170287513" w:history="1">
+          <w:hyperlink w:anchor="_Toc170288018" w:history="1">
             <w:r>
               <w:rPr>
                 <w:rStyle w:val="Hyperlink"/>
@@ -672,7 +746,7 @@
                 <w:noProof/>
                 <w:webHidden/>
               </w:rPr>
-              <w:instrText xml:space="preserve"> PAGEREF _Toc170287513 \h </w:instrText>
+              <w:instrText xml:space="preserve"> PAGEREF _Toc170288018 \h </w:instrText>
             </w:r>
             <w:r>
               <w:rPr>
@@ -692,7 +766,7 @@
                 <w:noProof/>
                 <w:webHidden/>
               </w:rPr>
-              <w:t>4</w:t>
+              <w:t>6</w:t>
             </w:r>
             <w:r>
               <w:rPr>
@@ -717,7 +791,7 @@
               <w:lang w:eastAsia="en-IN"/>
             </w:rPr>
           </w:pPr>
-          <w:hyperlink w:anchor="_Toc170287514" w:history="1">
+          <w:hyperlink w:anchor="_Toc170288019" w:history="1">
             <w:r>
               <w:rPr>
                 <w:rStyle w:val="Hyperlink"/>
@@ -744,7 +818,7 @@
                 <w:noProof/>
                 <w:webHidden/>
               </w:rPr>
-              <w:instrText xml:space="preserve"> PAGEREF _Toc170287514 \h </w:instrText>
+              <w:instrText xml:space="preserve"> PAGEREF _Toc170288019 \h </w:instrText>
             </w:r>
             <w:r>
               <w:rPr>
@@ -764,7 +838,7 @@
                 <w:noProof/>
                 <w:webHidden/>
               </w:rPr>
-              <w:t>4</w:t>
+              <w:t>6</w:t>
             </w:r>
             <w:r>
               <w:rPr>
@@ -789,7 +863,7 @@
               <w:lang w:eastAsia="en-IN"/>
             </w:rPr>
           </w:pPr>
-          <w:hyperlink w:anchor="_Toc170287515" w:history="1">
+          <w:hyperlink w:anchor="_Toc170288020" w:history="1">
             <w:r>
               <w:rPr>
                 <w:rStyle w:val="Hyperlink"/>
@@ -816,7 +890,7 @@
                 <w:noProof/>
                 <w:webHidden/>
               </w:rPr>
-              <w:instrText xml:space="preserve"> PAGEREF _Toc170287515 \h </w:instrText>
+              <w:instrText xml:space="preserve"> PAGEREF _Toc170288020 \h </w:instrText>
             </w:r>
             <w:r>
               <w:rPr>
@@ -836,7 +910,7 @@
                 <w:noProof/>
                 <w:webHidden/>
               </w:rPr>
-              <w:t>5</w:t>
+              <w:t>7</w:t>
             </w:r>
             <w:r>
               <w:rPr>
@@ -863,7 +937,7 @@
               <w:lang w:eastAsia="en-IN"/>
             </w:rPr>
           </w:pPr>
-          <w:hyperlink w:anchor="_Toc170287516" w:history="1">
+          <w:hyperlink w:anchor="_Toc170288021" w:history="1">
             <w:r>
               <w:rPr>
                 <w:rStyle w:val="Hyperlink"/>
@@ -890,7 +964,7 @@
                 <w:noProof/>
                 <w:webHidden/>
               </w:rPr>
-              <w:instrText xml:space="preserve"> PAGEREF _Toc170287516 \h </w:instrText>
+              <w:instrText xml:space="preserve"> PAGEREF _Toc170288021 \h </w:instrText>
             </w:r>
             <w:r>
               <w:rPr>
@@ -910,7 +984,7 @@
                 <w:noProof/>
                 <w:webHidden/>
               </w:rPr>
-              <w:t>7</w:t>
+              <w:t>9</w:t>
             </w:r>
             <w:r>
               <w:rPr>
@@ -935,7 +1009,7 @@
               <w:lang w:eastAsia="en-IN"/>
             </w:rPr>
           </w:pPr>
-          <w:hyperlink w:anchor="_Toc170287517" w:history="1">
+          <w:hyperlink w:anchor="_Toc170288022" w:history="1">
             <w:r>
               <w:rPr>
                 <w:rStyle w:val="Hyperlink"/>
@@ -962,7 +1036,7 @@
                 <w:noProof/>
                 <w:webHidden/>
               </w:rPr>
-              <w:instrText xml:space="preserve"> PAGEREF _Toc170287517 \h </w:instrText>
+              <w:instrText xml:space="preserve"> PAGEREF _Toc170288022 \h </w:instrText>
             </w:r>
             <w:r>
               <w:rPr>
@@ -982,7 +1056,7 @@
                 <w:noProof/>
                 <w:webHidden/>
               </w:rPr>
-              <w:t>7</w:t>
+              <w:t>9</w:t>
             </w:r>
             <w:r>
               <w:rPr>
@@ -1007,7 +1081,7 @@
               <w:lang w:eastAsia="en-IN"/>
             </w:rPr>
           </w:pPr>
-          <w:hyperlink w:anchor="_Toc170287518" w:history="1">
+          <w:hyperlink w:anchor="_Toc170288023" w:history="1">
             <w:r>
               <w:rPr>
                 <w:rStyle w:val="Hyperlink"/>
@@ -1034,7 +1108,7 @@
                 <w:noProof/>
                 <w:webHidden/>
               </w:rPr>
-              <w:instrText xml:space="preserve"> PAGEREF _Toc170287518 \h </w:instrText>
+              <w:instrText xml:space="preserve"> PAGEREF _Toc170288023 \h </w:instrText>
             </w:r>
             <w:r>
               <w:rPr>
@@ -1054,7 +1128,7 @@
                 <w:noProof/>
                 <w:webHidden/>
               </w:rPr>
-              <w:t>8</w:t>
+              <w:t>10</w:t>
             </w:r>
             <w:r>
               <w:rPr>
@@ -1079,7 +1153,7 @@
               <w:lang w:eastAsia="en-IN"/>
             </w:rPr>
           </w:pPr>
-          <w:hyperlink w:anchor="_Toc170287519" w:history="1">
+          <w:hyperlink w:anchor="_Toc170288024" w:history="1">
             <w:r>
               <w:rPr>
                 <w:rStyle w:val="Hyperlink"/>
@@ -1106,7 +1180,7 @@
                 <w:noProof/>
                 <w:webHidden/>
               </w:rPr>
-              <w:instrText xml:space="preserve"> PAGEREF _Toc170287519 \h </w:instrText>
+              <w:instrText xml:space="preserve"> PAGEREF _Toc170288024 \h </w:instrText>
             </w:r>
             <w:r>
               <w:rPr>
@@ -1126,7 +1200,7 @@
                 <w:noProof/>
                 <w:webHidden/>
               </w:rPr>
-              <w:t>9</w:t>
+              <w:t>11</w:t>
             </w:r>
             <w:r>
               <w:rPr>
@@ -1153,7 +1227,7 @@
               <w:lang w:eastAsia="en-IN"/>
             </w:rPr>
           </w:pPr>
-          <w:hyperlink w:anchor="_Toc170287520" w:history="1">
+          <w:hyperlink w:anchor="_Toc170288025" w:history="1">
             <w:r>
               <w:rPr>
                 <w:rStyle w:val="Hyperlink"/>
@@ -1180,7 +1254,7 @@
                 <w:noProof/>
                 <w:webHidden/>
               </w:rPr>
-              <w:instrText xml:space="preserve"> PAGEREF _Toc170287520 \h </w:instrText>
+              <w:instrText xml:space="preserve"> PAGEREF _Toc170288025 \h </w:instrText>
             </w:r>
             <w:r>
               <w:rPr>
@@ -1200,7 +1274,7 @@
                 <w:noProof/>
                 <w:webHidden/>
               </w:rPr>
-              <w:t>10</w:t>
+              <w:t>12</w:t>
             </w:r>
             <w:r>
               <w:rPr>
@@ -1227,7 +1301,7 @@
               <w:lang w:eastAsia="en-IN"/>
             </w:rPr>
           </w:pPr>
-          <w:hyperlink w:anchor="_Toc170287521" w:history="1">
+          <w:hyperlink w:anchor="_Toc170288026" w:history="1">
             <w:r>
               <w:rPr>
                 <w:rStyle w:val="Hyperlink"/>
@@ -1254,7 +1328,7 @@
                 <w:noProof/>
                 <w:webHidden/>
               </w:rPr>
-              <w:instrText xml:space="preserve"> PAGEREF _Toc170287521 \h </w:instrText>
+              <w:instrText xml:space="preserve"> PAGEREF _Toc170288026 \h </w:instrText>
             </w:r>
             <w:r>
               <w:rPr>
@@ -1274,7 +1348,7 @@
                 <w:noProof/>
                 <w:webHidden/>
               </w:rPr>
-              <w:t>12</w:t>
+              <w:t>14</w:t>
             </w:r>
             <w:r>
               <w:rPr>
@@ -1301,7 +1375,7 @@
               <w:lang w:eastAsia="en-IN"/>
             </w:rPr>
           </w:pPr>
-          <w:hyperlink w:anchor="_Toc170287522" w:history="1">
+          <w:hyperlink w:anchor="_Toc170288027" w:history="1">
             <w:r>
               <w:rPr>
                 <w:rStyle w:val="Hyperlink"/>
@@ -1328,7 +1402,7 @@
                 <w:noProof/>
                 <w:webHidden/>
               </w:rPr>
-              <w:instrText xml:space="preserve"> PAGEREF _Toc170287522 \h </w:instrText>
+              <w:instrText xml:space="preserve"> PAGEREF _Toc170288027 \h </w:instrText>
             </w:r>
             <w:r>
               <w:rPr>
@@ -1348,7 +1422,7 @@
                 <w:noProof/>
                 <w:webHidden/>
               </w:rPr>
-              <w:t>13</w:t>
+              <w:t>15</w:t>
             </w:r>
             <w:r>
               <w:rPr>
@@ -1375,7 +1449,7 @@
               <w:lang w:eastAsia="en-IN"/>
             </w:rPr>
           </w:pPr>
-          <w:hyperlink w:anchor="_Toc170287523" w:history="1">
+          <w:hyperlink w:anchor="_Toc170288028" w:history="1">
             <w:r>
               <w:rPr>
                 <w:rStyle w:val="Hyperlink"/>
@@ -1402,7 +1476,7 @@
                 <w:noProof/>
                 <w:webHidden/>
               </w:rPr>
-              <w:instrText xml:space="preserve"> PAGEREF _Toc170287523 \h </w:instrText>
+              <w:instrText xml:space="preserve"> PAGEREF _Toc170288028 \h </w:instrText>
             </w:r>
             <w:r>
               <w:rPr>
@@ -1422,7 +1496,7 @@
                 <w:noProof/>
                 <w:webHidden/>
               </w:rPr>
-              <w:t>15</w:t>
+              <w:t>17</w:t>
             </w:r>
             <w:r>
               <w:rPr>
@@ -1449,7 +1523,7 @@
               <w:lang w:eastAsia="en-IN"/>
             </w:rPr>
           </w:pPr>
-          <w:hyperlink w:anchor="_Toc170287524" w:history="1">
+          <w:hyperlink w:anchor="_Toc170288029" w:history="1">
             <w:r>
               <w:rPr>
                 <w:rStyle w:val="Hyperlink"/>
@@ -1476,7 +1550,7 @@
                 <w:noProof/>
                 <w:webHidden/>
               </w:rPr>
-              <w:instrText xml:space="preserve"> PAGEREF _Toc170287524 \h </w:instrText>
+              <w:instrText xml:space="preserve"> PAGEREF _Toc170288029 \h </w:instrText>
             </w:r>
             <w:r>
               <w:rPr>
@@ -1496,7 +1570,7 @@
                 <w:noProof/>
                 <w:webHidden/>
               </w:rPr>
-              <w:t>16</w:t>
+              <w:t>18</w:t>
             </w:r>
             <w:r>
               <w:rPr>
@@ -1523,7 +1597,7 @@
               <w:lang w:eastAsia="en-IN"/>
             </w:rPr>
           </w:pPr>
-          <w:hyperlink w:anchor="_Toc170287525" w:history="1">
+          <w:hyperlink w:anchor="_Toc170288030" w:history="1">
             <w:r>
               <w:rPr>
                 <w:rStyle w:val="Hyperlink"/>
@@ -1550,7 +1624,7 @@
                 <w:noProof/>
                 <w:webHidden/>
               </w:rPr>
-              <w:instrText xml:space="preserve"> PAGEREF _Toc170287525 \h </w:instrText>
+              <w:instrText xml:space="preserve"> PAGEREF _Toc170288030 \h </w:instrText>
             </w:r>
             <w:r>
               <w:rPr>
@@ -1570,7 +1644,7 @@
                 <w:noProof/>
                 <w:webHidden/>
               </w:rPr>
-              <w:t>16</w:t>
+              <w:t>18</w:t>
             </w:r>
             <w:r>
               <w:rPr>
@@ -1597,7 +1671,7 @@
               <w:lang w:eastAsia="en-IN"/>
             </w:rPr>
           </w:pPr>
-          <w:hyperlink w:anchor="_Toc170287526" w:history="1">
+          <w:hyperlink w:anchor="_Toc170288031" w:history="1">
             <w:r>
               <w:rPr>
                 <w:rStyle w:val="Hyperlink"/>
@@ -1624,7 +1698,7 @@
                 <w:noProof/>
                 <w:webHidden/>
               </w:rPr>
-              <w:instrText xml:space="preserve"> PAGEREF _Toc170287526 \h </w:instrText>
+              <w:instrText xml:space="preserve"> PAGEREF _Toc170288031 \h </w:instrText>
             </w:r>
             <w:r>
               <w:rPr>
@@ -1644,7 +1718,7 @@
                 <w:noProof/>
                 <w:webHidden/>
               </w:rPr>
-              <w:t>17</w:t>
+              <w:t>19</w:t>
             </w:r>
             <w:r>
               <w:rPr>
@@ -1671,7 +1745,7 @@
               <w:lang w:eastAsia="en-IN"/>
             </w:rPr>
           </w:pPr>
-          <w:hyperlink w:anchor="_Toc170287527" w:history="1">
+          <w:hyperlink w:anchor="_Toc170288032" w:history="1">
             <w:r>
               <w:rPr>
                 <w:rStyle w:val="Hyperlink"/>
@@ -1698,7 +1772,7 @@
                 <w:noProof/>
                 <w:webHidden/>
               </w:rPr>
-              <w:instrText xml:space="preserve"> PAGEREF _Toc170287527 \h </w:instrText>
+              <w:instrText xml:space="preserve"> PAGEREF _Toc170288032 \h </w:instrText>
             </w:r>
             <w:r>
               <w:rPr>
@@ -1718,7 +1792,7 @@
                 <w:noProof/>
                 <w:webHidden/>
               </w:rPr>
-              <w:t>18</w:t>
+              <w:t>20</w:t>
             </w:r>
             <w:r>
               <w:rPr>
@@ -1765,7 +1839,7 @@
       <w:bookmarkStart w:id="2" w:name="_Toc167810582"/>
       <w:bookmarkStart w:id="3" w:name="_Toc167810604"/>
       <w:bookmarkStart w:id="4" w:name="_Toc167810978"/>
-      <w:bookmarkStart w:id="5" w:name="_Toc170287506"/>
+      <w:bookmarkStart w:id="5" w:name="_Toc170288010"/>
       <w:r>
         <w:lastRenderedPageBreak/>
         <w:t>Objective</w:t>
@@ -1805,15 +1879,378 @@
     </w:p>
     <w:p>
       <w:pPr>
+        <w:pStyle w:val="Heading2"/>
+      </w:pPr>
+      <w:bookmarkStart w:id="11" w:name="_Toc170288011"/>
+      <w:r>
+        <w:t xml:space="preserve">Need of </w:t>
+      </w:r>
+      <w:proofErr w:type="spellStart"/>
+      <w:r>
+        <w:t>LlamaIndex</w:t>
+      </w:r>
+      <w:bookmarkEnd w:id="11"/>
+      <w:proofErr w:type="spellEnd"/>
+    </w:p>
+    <w:p>
+      <w:proofErr w:type="spellStart"/>
+      <w:r>
+        <w:t>LlamaIndex</w:t>
+      </w:r>
+      <w:proofErr w:type="spellEnd"/>
+      <w:r>
+        <w:t xml:space="preserve">, an innovative library designed to facilitate data ingestion, indexing, and querying, could be particularly suitable for </w:t>
+      </w:r>
+      <w:proofErr w:type="gramStart"/>
+      <w:r>
+        <w:t xml:space="preserve">the </w:t>
+      </w:r>
+      <w:r>
+        <w:t>this</w:t>
+      </w:r>
+      <w:proofErr w:type="gramEnd"/>
+      <w:r>
+        <w:t xml:space="preserve"> project for several reasons:</w:t>
+      </w:r>
+    </w:p>
+    <w:p>
+      <w:pPr>
+        <w:numPr>
+          <w:ilvl w:val="0"/>
+          <w:numId w:val="30"/>
+        </w:numPr>
+      </w:pPr>
+      <w:r>
+        <w:rPr>
+          <w:b/>
+          <w:bCs/>
+        </w:rPr>
+        <w:t>Efficient Data Handling:</w:t>
+      </w:r>
+    </w:p>
+    <w:p>
+      <w:pPr>
+        <w:numPr>
+          <w:ilvl w:val="1"/>
+          <w:numId w:val="30"/>
+        </w:numPr>
+      </w:pPr>
+      <w:proofErr w:type="spellStart"/>
+      <w:r>
+        <w:t>LlamaIndex</w:t>
+      </w:r>
+      <w:proofErr w:type="spellEnd"/>
+      <w:r>
+        <w:t xml:space="preserve"> allows for the efficient ingestion of large datasets, such as the extensive collection of research papers in the </w:t>
+      </w:r>
+      <w:proofErr w:type="spellStart"/>
+      <w:r>
+        <w:t>arXiv</w:t>
+      </w:r>
+      <w:proofErr w:type="spellEnd"/>
+      <w:r>
+        <w:t xml:space="preserve"> repository. Its ability to handle large volumes of data ensures that users can retrieve relevant papers quickly and accurately.</w:t>
+      </w:r>
+    </w:p>
+    <w:p>
+      <w:pPr>
+        <w:numPr>
+          <w:ilvl w:val="0"/>
+          <w:numId w:val="30"/>
+        </w:numPr>
+      </w:pPr>
+      <w:r>
+        <w:rPr>
+          <w:b/>
+          <w:bCs/>
+        </w:rPr>
+        <w:t>Advanced Indexing Techniques:</w:t>
+      </w:r>
+    </w:p>
+    <w:p>
+      <w:pPr>
+        <w:numPr>
+          <w:ilvl w:val="1"/>
+          <w:numId w:val="30"/>
+        </w:numPr>
+      </w:pPr>
+      <w:proofErr w:type="spellStart"/>
+      <w:r>
+        <w:t>LlamaIndex</w:t>
+      </w:r>
+      <w:proofErr w:type="spellEnd"/>
+      <w:r>
+        <w:t xml:space="preserve"> provides advanced indexing techniques that enable the creation of sophisticated indices tailored to the specific structure and content of academic papers. This ensures that queries are matched with the most relevant documents, improving the accuracy of search results.</w:t>
+      </w:r>
+    </w:p>
+    <w:p>
+      <w:pPr>
+        <w:numPr>
+          <w:ilvl w:val="0"/>
+          <w:numId w:val="30"/>
+        </w:numPr>
+      </w:pPr>
+      <w:r>
+        <w:rPr>
+          <w:b/>
+          <w:bCs/>
+        </w:rPr>
+        <w:t>Natural Language Processing Integration:</w:t>
+      </w:r>
+    </w:p>
+    <w:p>
+      <w:pPr>
+        <w:numPr>
+          <w:ilvl w:val="1"/>
+          <w:numId w:val="30"/>
+        </w:numPr>
+      </w:pPr>
+      <w:r>
+        <w:t xml:space="preserve">By leveraging NLP techniques, </w:t>
+      </w:r>
+      <w:proofErr w:type="spellStart"/>
+      <w:r>
+        <w:t>LlamaIndex</w:t>
+      </w:r>
+      <w:proofErr w:type="spellEnd"/>
+      <w:r>
+        <w:t xml:space="preserve"> can process and understand complex queries in natural language. This is crucial for the </w:t>
+      </w:r>
+      <w:proofErr w:type="spellStart"/>
+      <w:r>
+        <w:t>Arxiv</w:t>
+      </w:r>
+      <w:proofErr w:type="spellEnd"/>
+      <w:r>
+        <w:t xml:space="preserve"> Consultant project, which aims to interpret user queries about academic papers accurately.</w:t>
+      </w:r>
+    </w:p>
+    <w:p>
+      <w:pPr>
+        <w:numPr>
+          <w:ilvl w:val="0"/>
+          <w:numId w:val="30"/>
+        </w:numPr>
+      </w:pPr>
+      <w:r>
+        <w:rPr>
+          <w:b/>
+          <w:bCs/>
+        </w:rPr>
+        <w:t>Seamless Integration with GPT-3.5:</w:t>
+      </w:r>
+    </w:p>
+    <w:p>
+      <w:pPr>
+        <w:numPr>
+          <w:ilvl w:val="1"/>
+          <w:numId w:val="30"/>
+        </w:numPr>
+      </w:pPr>
+      <w:proofErr w:type="spellStart"/>
+      <w:r>
+        <w:t>LlamaIndex</w:t>
+      </w:r>
+      <w:proofErr w:type="spellEnd"/>
+      <w:r>
+        <w:t xml:space="preserve"> can be seamlessly integrated with OpenAI's GPT-3.5 model, enhancing the ability of the </w:t>
+      </w:r>
+      <w:proofErr w:type="spellStart"/>
+      <w:r>
+        <w:t>Arxiv</w:t>
+      </w:r>
+      <w:proofErr w:type="spellEnd"/>
+      <w:r>
+        <w:t xml:space="preserve"> Consultant to generate coherent and contextually relevant responses. This integration ensures that the tool can provide detailed explanations and insights based on the retrieved papers.</w:t>
+      </w:r>
+    </w:p>
+    <w:p>
+      <w:pPr>
+        <w:numPr>
+          <w:ilvl w:val="0"/>
+          <w:numId w:val="30"/>
+        </w:numPr>
+      </w:pPr>
+      <w:r>
+        <w:rPr>
+          <w:b/>
+          <w:bCs/>
+        </w:rPr>
+        <w:t>Customization and Flexibility:</w:t>
+      </w:r>
+    </w:p>
+    <w:p>
+      <w:pPr>
+        <w:numPr>
+          <w:ilvl w:val="1"/>
+          <w:numId w:val="30"/>
+        </w:numPr>
+      </w:pPr>
+      <w:r>
+        <w:t xml:space="preserve">The flexibility of </w:t>
+      </w:r>
+      <w:proofErr w:type="spellStart"/>
+      <w:r>
+        <w:t>LlamaIndex</w:t>
+      </w:r>
+      <w:proofErr w:type="spellEnd"/>
+      <w:r>
+        <w:t xml:space="preserve"> allows developers to customize the indexing and querying processes according to the specific needs of the </w:t>
+      </w:r>
+      <w:proofErr w:type="spellStart"/>
+      <w:r>
+        <w:t>Arxiv</w:t>
+      </w:r>
+      <w:proofErr w:type="spellEnd"/>
+      <w:r>
+        <w:t xml:space="preserve"> Consultant project. This includes tailoring the indexing strategy to handle different sections of academic papers (e.g., abstracts, conclusions) and optimizing query handling for various types of user inquiries.</w:t>
+      </w:r>
+    </w:p>
+    <w:p>
+      <w:pPr>
+        <w:numPr>
+          <w:ilvl w:val="0"/>
+          <w:numId w:val="30"/>
+        </w:numPr>
+      </w:pPr>
+      <w:r>
+        <w:rPr>
+          <w:b/>
+          <w:bCs/>
+        </w:rPr>
+        <w:lastRenderedPageBreak/>
+        <w:t>Scalability:</w:t>
+      </w:r>
+    </w:p>
+    <w:p>
+      <w:pPr>
+        <w:numPr>
+          <w:ilvl w:val="1"/>
+          <w:numId w:val="30"/>
+        </w:numPr>
+      </w:pPr>
+      <w:r>
+        <w:t xml:space="preserve">As the volume of research papers on </w:t>
+      </w:r>
+      <w:proofErr w:type="spellStart"/>
+      <w:r>
+        <w:t>arXiv</w:t>
+      </w:r>
+      <w:proofErr w:type="spellEnd"/>
+      <w:r>
+        <w:t xml:space="preserve"> continues to grow, </w:t>
+      </w:r>
+      <w:proofErr w:type="spellStart"/>
+      <w:r>
+        <w:t>LlamaIndex's</w:t>
+      </w:r>
+      <w:proofErr w:type="spellEnd"/>
+      <w:r>
+        <w:t xml:space="preserve"> scalable architecture ensures that the </w:t>
+      </w:r>
+      <w:proofErr w:type="spellStart"/>
+      <w:r>
+        <w:t>Arxiv</w:t>
+      </w:r>
+      <w:proofErr w:type="spellEnd"/>
+      <w:r>
+        <w:t xml:space="preserve"> Consultant can handle increasing amounts of data without compromising performance. This scalability is essential for maintaining the tool’s responsiveness and reliability over time.</w:t>
+      </w:r>
+    </w:p>
+    <w:p>
+      <w:pPr>
+        <w:numPr>
+          <w:ilvl w:val="0"/>
+          <w:numId w:val="30"/>
+        </w:numPr>
+      </w:pPr>
+      <w:r>
+        <w:rPr>
+          <w:b/>
+          <w:bCs/>
+        </w:rPr>
+        <w:t>User-Friendly Query Interface:</w:t>
+      </w:r>
+    </w:p>
+    <w:p>
+      <w:pPr>
+        <w:numPr>
+          <w:ilvl w:val="1"/>
+          <w:numId w:val="30"/>
+        </w:numPr>
+      </w:pPr>
+      <w:proofErr w:type="spellStart"/>
+      <w:r>
+        <w:t>LlamaIndex</w:t>
+      </w:r>
+      <w:proofErr w:type="spellEnd"/>
+      <w:r>
+        <w:t xml:space="preserve"> provides a user-friendly interface for formulating and executing complex queries. This makes it easier for users to interact with the </w:t>
+      </w:r>
+      <w:proofErr w:type="spellStart"/>
+      <w:r>
+        <w:t>Arxiv</w:t>
+      </w:r>
+      <w:proofErr w:type="spellEnd"/>
+      <w:r>
+        <w:t xml:space="preserve"> Consultant, improving the overall user experience and satisfaction.</w:t>
+      </w:r>
+    </w:p>
+    <w:p>
+      <w:r>
+        <w:t xml:space="preserve">In summary, </w:t>
+      </w:r>
+      <w:proofErr w:type="spellStart"/>
+      <w:r>
+        <w:t>LlamaIndex's</w:t>
+      </w:r>
+      <w:proofErr w:type="spellEnd"/>
+      <w:r>
+        <w:t xml:space="preserve"> efficient data handling, advanced indexing techniques, NLP capabilities, seamless integration with GPT-3.5, customization options, scalability, and user-friendly interface make it an ideal choice for the </w:t>
+      </w:r>
+      <w:proofErr w:type="spellStart"/>
+      <w:r>
+        <w:t>Arxiv</w:t>
+      </w:r>
+      <w:proofErr w:type="spellEnd"/>
+      <w:r>
+        <w:t xml:space="preserve"> Consultant project. These features collectively enhance the tool’s ability to assist users in retrieving and interacting with relevant research papers from the </w:t>
+      </w:r>
+      <w:proofErr w:type="spellStart"/>
+      <w:r>
+        <w:t>arXiv</w:t>
+      </w:r>
+      <w:proofErr w:type="spellEnd"/>
+      <w:r>
+        <w:t xml:space="preserve"> repository.</w:t>
+      </w:r>
+    </w:p>
+    <w:p/>
+    <w:p/>
+    <w:p/>
+    <w:p/>
+    <w:p/>
+    <w:p/>
+    <w:p/>
+    <w:p/>
+    <w:p/>
+    <w:p/>
+    <w:p/>
+    <w:p/>
+    <w:p/>
+    <w:p/>
+    <w:p>
+      <w:pPr>
         <w:pStyle w:val="Heading1"/>
       </w:pPr>
-      <w:bookmarkStart w:id="11" w:name="_Toc167101023"/>
-      <w:bookmarkStart w:id="12" w:name="_Toc170287507"/>
-      <w:r>
+      <w:bookmarkStart w:id="12" w:name="_Toc167101023"/>
+      <w:bookmarkStart w:id="13" w:name="_Toc170288012"/>
+      <w:r>
+        <w:lastRenderedPageBreak/>
         <w:t>Steps to Run the Project</w:t>
       </w:r>
-      <w:bookmarkEnd w:id="11"/>
       <w:bookmarkEnd w:id="12"/>
+      <w:bookmarkEnd w:id="13"/>
     </w:p>
     <w:p>
       <w:r>
@@ -1827,7 +2264,7 @@
           <w:color w:val="auto"/>
         </w:rPr>
       </w:pPr>
-      <w:bookmarkStart w:id="13" w:name="_Toc170287508"/>
+      <w:bookmarkStart w:id="14" w:name="_Toc170288013"/>
       <w:r>
         <w:rPr>
           <w:color w:val="auto"/>
@@ -1848,7 +2285,7 @@
         </w:rPr>
         <w:t>’ folder)</w:t>
       </w:r>
-      <w:bookmarkEnd w:id="13"/>
+      <w:bookmarkEnd w:id="14"/>
     </w:p>
     <w:p>
       <w:pPr>
@@ -1859,7 +2296,7 @@
         </w:numPr>
         <w:spacing w:after="0" w:line="240" w:lineRule="auto"/>
       </w:pPr>
-      <w:bookmarkStart w:id="14" w:name="_Hlk170256415"/>
+      <w:bookmarkStart w:id="15" w:name="_Hlk170256415"/>
       <w:r>
         <w:rPr>
           <w:b/>
@@ -2057,7 +2494,7 @@
         <w:t>. This file contains the initial flow of the code and will set everything in motion.</w:t>
       </w:r>
     </w:p>
-    <w:bookmarkEnd w:id="14"/>
+    <w:bookmarkEnd w:id="15"/>
     <w:p>
       <w:pPr>
         <w:spacing w:after="0" w:line="240" w:lineRule="auto"/>
@@ -2129,9 +2566,9 @@
           <w:noProof/>
         </w:rPr>
         <w:drawing>
-          <wp:inline distT="0" distB="0" distL="0" distR="0" wp14:anchorId="786BF856" wp14:editId="3D5349E9">
-            <wp:extent cx="5579533" cy="3317677"/>
-            <wp:effectExtent l="0" t="0" r="2540" b="0"/>
+          <wp:inline distT="0" distB="0" distL="0" distR="0" wp14:anchorId="786BF856" wp14:editId="3A3A0D63">
+            <wp:extent cx="5830827" cy="3467100"/>
+            <wp:effectExtent l="0" t="0" r="0" b="0"/>
             <wp:docPr id="1485057259" name="Picture 1" descr="A screenshot of a computer&#10;&#10;Description automatically generated"/>
             <wp:cNvGraphicFramePr>
               <a:graphicFrameLocks xmlns:a="http://schemas.openxmlformats.org/drawingml/2006/main" noChangeAspect="1"/>
@@ -2152,7 +2589,7 @@
                   <pic:spPr>
                     <a:xfrm>
                       <a:off x="0" y="0"/>
-                      <a:ext cx="5581466" cy="3318826"/>
+                      <a:ext cx="5839729" cy="3472394"/>
                     </a:xfrm>
                     <a:prstGeom prst="rect">
                       <a:avLst/>
@@ -2172,7 +2609,17 @@
           <w:color w:val="auto"/>
         </w:rPr>
       </w:pPr>
-      <w:bookmarkStart w:id="15" w:name="_Toc170287509"/>
+    </w:p>
+    <w:p/>
+    <w:p/>
+    <w:p>
+      <w:pPr>
+        <w:pStyle w:val="Heading2"/>
+        <w:rPr>
+          <w:color w:val="auto"/>
+        </w:rPr>
+      </w:pPr>
+      <w:bookmarkStart w:id="16" w:name="_Toc170288014"/>
       <w:r>
         <w:rPr>
           <w:color w:val="auto"/>
@@ -2194,7 +2641,7 @@
         </w:rPr>
         <w:t>’ folder)</w:t>
       </w:r>
-      <w:bookmarkEnd w:id="15"/>
+      <w:bookmarkEnd w:id="16"/>
     </w:p>
     <w:p>
       <w:pPr>
@@ -2482,14 +2929,14 @@
           <w:color w:val="auto"/>
         </w:rPr>
       </w:pPr>
-      <w:bookmarkStart w:id="16" w:name="_Toc170287510"/>
+      <w:bookmarkStart w:id="17" w:name="_Toc170288015"/>
       <w:r>
         <w:rPr>
           <w:color w:val="auto"/>
         </w:rPr>
         <w:t>Notebook (‘notebook’ folder)</w:t>
       </w:r>
-      <w:bookmarkEnd w:id="16"/>
+      <w:bookmarkEnd w:id="17"/>
     </w:p>
     <w:p>
       <w:pPr>
@@ -2623,7 +3070,7 @@
       <w:pPr>
         <w:pStyle w:val="Heading1"/>
       </w:pPr>
-      <w:bookmarkStart w:id="17" w:name="_Toc170287511"/>
+      <w:bookmarkStart w:id="18" w:name="_Toc170288016"/>
       <w:r>
         <w:t>Dataset</w:t>
       </w:r>
@@ -2632,7 +3079,7 @@
       <w:bookmarkEnd w:id="8"/>
       <w:bookmarkEnd w:id="9"/>
       <w:bookmarkEnd w:id="10"/>
-      <w:bookmarkEnd w:id="17"/>
+      <w:bookmarkEnd w:id="18"/>
     </w:p>
     <w:p>
       <w:r>
@@ -2647,12 +3094,12 @@
       <w:pPr>
         <w:pStyle w:val="Heading1"/>
       </w:pPr>
-      <w:bookmarkStart w:id="18" w:name="_Toc170287512"/>
+      <w:bookmarkStart w:id="19" w:name="_Toc170288017"/>
       <w:r>
         <w:lastRenderedPageBreak/>
         <w:t>System Design</w:t>
       </w:r>
-      <w:bookmarkEnd w:id="18"/>
+      <w:bookmarkEnd w:id="19"/>
     </w:p>
     <w:p>
       <w:r>
@@ -2709,11 +3156,11 @@
           <w:color w:val="E97132" w:themeColor="accent2"/>
         </w:rPr>
       </w:pPr>
-      <w:bookmarkStart w:id="19" w:name="_Toc167810134"/>
-      <w:bookmarkStart w:id="20" w:name="_Toc167810587"/>
-      <w:bookmarkStart w:id="21" w:name="_Toc167810609"/>
-      <w:bookmarkStart w:id="22" w:name="_Toc167810983"/>
-      <w:bookmarkStart w:id="23" w:name="_Toc170287513"/>
+      <w:bookmarkStart w:id="20" w:name="_Toc167810134"/>
+      <w:bookmarkStart w:id="21" w:name="_Toc167810587"/>
+      <w:bookmarkStart w:id="22" w:name="_Toc167810609"/>
+      <w:bookmarkStart w:id="23" w:name="_Toc167810983"/>
+      <w:bookmarkStart w:id="24" w:name="_Toc170288018"/>
       <w:r>
         <w:rPr>
           <w:color w:val="E97132" w:themeColor="accent2"/>
@@ -2732,10 +3179,10 @@
         </w:rPr>
         <w:t xml:space="preserve"> </w:t>
       </w:r>
-      <w:bookmarkEnd w:id="19"/>
       <w:bookmarkEnd w:id="20"/>
       <w:bookmarkEnd w:id="21"/>
       <w:bookmarkEnd w:id="22"/>
+      <w:bookmarkEnd w:id="23"/>
       <w:r>
         <w:rPr>
           <w:color w:val="E97132" w:themeColor="accent2"/>
@@ -2756,11 +3203,11 @@
         </w:rPr>
         <w:t xml:space="preserve"> paper tools</w:t>
       </w:r>
-      <w:bookmarkStart w:id="24" w:name="_Toc167810135"/>
-      <w:bookmarkStart w:id="25" w:name="_Toc167810588"/>
-      <w:bookmarkStart w:id="26" w:name="_Toc167810610"/>
-      <w:bookmarkStart w:id="27" w:name="_Toc167810984"/>
-      <w:bookmarkEnd w:id="23"/>
+      <w:bookmarkStart w:id="25" w:name="_Toc167810135"/>
+      <w:bookmarkStart w:id="26" w:name="_Toc167810588"/>
+      <w:bookmarkStart w:id="27" w:name="_Toc167810610"/>
+      <w:bookmarkStart w:id="28" w:name="_Toc167810984"/>
+      <w:bookmarkEnd w:id="24"/>
     </w:p>
     <w:p>
       <w:r>
@@ -2781,11 +3228,11 @@
       <w:pPr>
         <w:pStyle w:val="Heading3"/>
       </w:pPr>
-      <w:bookmarkStart w:id="28" w:name="_Toc170287514"/>
+      <w:bookmarkStart w:id="29" w:name="_Toc170288019"/>
       <w:r>
         <w:t>Workflow</w:t>
       </w:r>
-      <w:bookmarkEnd w:id="28"/>
+      <w:bookmarkEnd w:id="29"/>
     </w:p>
     <w:p>
       <w:pPr>
@@ -3021,12 +3468,12 @@
       <w:pPr>
         <w:pStyle w:val="Heading3"/>
       </w:pPr>
-      <w:bookmarkStart w:id="29" w:name="_Toc170287515"/>
+      <w:bookmarkStart w:id="30" w:name="_Toc170288020"/>
       <w:r>
         <w:lastRenderedPageBreak/>
         <w:t>Builder Classes</w:t>
       </w:r>
-      <w:bookmarkEnd w:id="29"/>
+      <w:bookmarkEnd w:id="30"/>
     </w:p>
     <w:p>
       <w:pPr>
@@ -4522,7 +4969,7 @@
           <w:color w:val="0E2841" w:themeColor="text2"/>
         </w:rPr>
       </w:pPr>
-      <w:bookmarkStart w:id="30" w:name="_Toc170287516"/>
+      <w:bookmarkStart w:id="31" w:name="_Toc170288021"/>
       <w:r>
         <w:rPr>
           <w:color w:val="0E2841" w:themeColor="text2"/>
@@ -4530,10 +4977,10 @@
         <w:lastRenderedPageBreak/>
         <w:t xml:space="preserve">Layer 2: </w:t>
       </w:r>
-      <w:bookmarkEnd w:id="24"/>
       <w:bookmarkEnd w:id="25"/>
       <w:bookmarkEnd w:id="26"/>
       <w:bookmarkEnd w:id="27"/>
+      <w:bookmarkEnd w:id="28"/>
       <w:r>
         <w:rPr>
           <w:color w:val="0E2841" w:themeColor="text2"/>
@@ -4546,7 +4993,7 @@
         </w:rPr>
         <w:t xml:space="preserve"> relevant objects</w:t>
       </w:r>
-      <w:bookmarkEnd w:id="30"/>
+      <w:bookmarkEnd w:id="31"/>
     </w:p>
     <w:p>
       <w:r>
@@ -4598,11 +5045,11 @@
       <w:pPr>
         <w:pStyle w:val="Heading3"/>
       </w:pPr>
-      <w:bookmarkStart w:id="31" w:name="_Toc170287517"/>
+      <w:bookmarkStart w:id="32" w:name="_Toc170288022"/>
       <w:r>
         <w:t>Workflow</w:t>
       </w:r>
-      <w:bookmarkEnd w:id="31"/>
+      <w:bookmarkEnd w:id="32"/>
     </w:p>
     <w:p>
       <w:pPr>
@@ -5193,11 +5640,11 @@
       <w:pPr>
         <w:pStyle w:val="Heading3"/>
       </w:pPr>
-      <w:bookmarkStart w:id="32" w:name="_Toc170287518"/>
+      <w:bookmarkStart w:id="33" w:name="_Toc170288023"/>
       <w:r>
         <w:t>Retriever class</w:t>
       </w:r>
-      <w:bookmarkEnd w:id="32"/>
+      <w:bookmarkEnd w:id="33"/>
     </w:p>
     <w:p>
       <w:pPr>
@@ -5910,11 +6357,11 @@
       <w:pPr>
         <w:pStyle w:val="Heading3"/>
       </w:pPr>
-      <w:bookmarkStart w:id="33" w:name="_Toc170287519"/>
+      <w:bookmarkStart w:id="34" w:name="_Toc170288024"/>
       <w:r>
         <w:t>Retriever object creator</w:t>
       </w:r>
-      <w:bookmarkEnd w:id="33"/>
+      <w:bookmarkEnd w:id="34"/>
     </w:p>
     <w:p>
       <w:pPr>
@@ -6650,21 +7097,21 @@
           <w:color w:val="4EA72E" w:themeColor="accent6"/>
         </w:rPr>
       </w:pPr>
-      <w:bookmarkStart w:id="34" w:name="_Toc167810137"/>
-      <w:bookmarkStart w:id="35" w:name="_Toc167810590"/>
-      <w:bookmarkStart w:id="36" w:name="_Toc167810612"/>
-      <w:bookmarkStart w:id="37" w:name="_Toc167810987"/>
-      <w:bookmarkStart w:id="38" w:name="_Toc170287520"/>
+      <w:bookmarkStart w:id="35" w:name="_Toc167810137"/>
+      <w:bookmarkStart w:id="36" w:name="_Toc167810590"/>
+      <w:bookmarkStart w:id="37" w:name="_Toc167810612"/>
+      <w:bookmarkStart w:id="38" w:name="_Toc167810987"/>
+      <w:bookmarkStart w:id="39" w:name="_Toc170288025"/>
       <w:r>
         <w:rPr>
           <w:color w:val="4EA72E" w:themeColor="accent6"/>
         </w:rPr>
         <w:t xml:space="preserve">Layer 3: </w:t>
       </w:r>
-      <w:bookmarkEnd w:id="34"/>
       <w:bookmarkEnd w:id="35"/>
       <w:bookmarkEnd w:id="36"/>
       <w:bookmarkEnd w:id="37"/>
+      <w:bookmarkEnd w:id="38"/>
       <w:r>
         <w:rPr>
           <w:color w:val="4EA72E" w:themeColor="accent6"/>
@@ -6677,7 +7124,7 @@
         </w:rPr>
         <w:t xml:space="preserve"> for the query</w:t>
       </w:r>
-      <w:bookmarkEnd w:id="38"/>
+      <w:bookmarkEnd w:id="39"/>
     </w:p>
     <w:p>
       <w:r>
@@ -7455,7 +7902,7 @@
       <w:pPr>
         <w:pStyle w:val="Heading2"/>
       </w:pPr>
-      <w:bookmarkStart w:id="39" w:name="_Toc170287521"/>
+      <w:bookmarkStart w:id="40" w:name="_Toc170288026"/>
       <w:r>
         <w:rPr>
           <w:noProof/>
@@ -7514,7 +7961,7 @@
       <w:r>
         <w:t>Flow Chart</w:t>
       </w:r>
-      <w:bookmarkEnd w:id="39"/>
+      <w:bookmarkEnd w:id="40"/>
     </w:p>
     <w:p/>
     <w:p/>
@@ -7545,7 +7992,7 @@
       <w:pPr>
         <w:pStyle w:val="Heading1"/>
       </w:pPr>
-      <w:bookmarkStart w:id="40" w:name="_Toc170287522"/>
+      <w:bookmarkStart w:id="41" w:name="_Toc170288027"/>
       <w:r>
         <w:lastRenderedPageBreak/>
         <w:t>GUI</w:t>
@@ -7553,7 +8000,7 @@
       <w:r>
         <w:t xml:space="preserve"> Overview</w:t>
       </w:r>
-      <w:bookmarkEnd w:id="40"/>
+      <w:bookmarkEnd w:id="41"/>
     </w:p>
     <w:p>
       <w:r>
@@ -8313,7 +8760,7 @@
       <w:pPr>
         <w:pStyle w:val="Heading2"/>
       </w:pPr>
-      <w:bookmarkStart w:id="41" w:name="_Toc170287523"/>
+      <w:bookmarkStart w:id="42" w:name="_Toc170288028"/>
       <w:r>
         <w:rPr>
           <w:noProof/>
@@ -8372,7 +8819,7 @@
       <w:r>
         <w:t>Flow Chart</w:t>
       </w:r>
-      <w:bookmarkEnd w:id="41"/>
+      <w:bookmarkEnd w:id="42"/>
     </w:p>
     <w:p/>
     <w:p/>
@@ -8403,12 +8850,12 @@
       <w:pPr>
         <w:pStyle w:val="Heading1"/>
       </w:pPr>
-      <w:bookmarkStart w:id="42" w:name="_Toc170287524"/>
+      <w:bookmarkStart w:id="43" w:name="_Toc170288029"/>
       <w:r>
         <w:lastRenderedPageBreak/>
         <w:t>Conclusion</w:t>
       </w:r>
-      <w:bookmarkEnd w:id="42"/>
+      <w:bookmarkEnd w:id="43"/>
     </w:p>
     <w:p>
       <w:r>
@@ -8447,11 +8894,11 @@
       <w:pPr>
         <w:pStyle w:val="Heading2"/>
       </w:pPr>
-      <w:bookmarkStart w:id="43" w:name="_Toc170287525"/>
+      <w:bookmarkStart w:id="44" w:name="_Toc170288030"/>
       <w:r>
         <w:t>Keynotes</w:t>
       </w:r>
-      <w:bookmarkEnd w:id="43"/>
+      <w:bookmarkEnd w:id="44"/>
     </w:p>
     <w:p>
       <w:pPr>
@@ -9031,11 +9478,11 @@
       <w:pPr>
         <w:pStyle w:val="Heading2"/>
       </w:pPr>
-      <w:bookmarkStart w:id="44" w:name="_Toc170287526"/>
+      <w:bookmarkStart w:id="45" w:name="_Toc170288031"/>
       <w:r>
         <w:t>Challenges Faced</w:t>
       </w:r>
-      <w:bookmarkEnd w:id="44"/>
+      <w:bookmarkEnd w:id="45"/>
     </w:p>
     <w:p>
       <w:pPr>
@@ -9266,12 +9713,12 @@
       <w:pPr>
         <w:pStyle w:val="Heading1"/>
       </w:pPr>
-      <w:bookmarkStart w:id="45" w:name="_Toc170287527"/>
+      <w:bookmarkStart w:id="46" w:name="_Toc170288032"/>
       <w:r>
         <w:lastRenderedPageBreak/>
         <w:t>Sample Conversation</w:t>
       </w:r>
-      <w:bookmarkEnd w:id="45"/>
+      <w:bookmarkEnd w:id="46"/>
     </w:p>
     <w:p>
       <w:pPr>
@@ -12840,6 +13287,123 @@
     </w:lvl>
   </w:abstractNum>
   <w:abstractNum w:abstractNumId="10" w15:restartNumberingAfterBreak="0">
+    <w:nsid w:val="2D455F2A"/>
+    <w:multiLevelType w:val="multilevel"/>
+    <w:tmpl w:val="2AAECA82"/>
+    <w:lvl w:ilvl="0">
+      <w:start w:val="1"/>
+      <w:numFmt w:val="decimal"/>
+      <w:lvlText w:val="%1."/>
+      <w:lvlJc w:val="left"/>
+      <w:pPr>
+        <w:tabs>
+          <w:tab w:val="num" w:pos="720"/>
+        </w:tabs>
+        <w:ind w:left="720" w:hanging="360"/>
+      </w:pPr>
+    </w:lvl>
+    <w:lvl w:ilvl="1">
+      <w:start w:val="1"/>
+      <w:numFmt w:val="bullet"/>
+      <w:lvlText w:val="o"/>
+      <w:lvlJc w:val="left"/>
+      <w:pPr>
+        <w:tabs>
+          <w:tab w:val="num" w:pos="1440"/>
+        </w:tabs>
+        <w:ind w:left="1440" w:hanging="360"/>
+      </w:pPr>
+      <w:rPr>
+        <w:rFonts w:ascii="Courier New" w:hAnsi="Courier New" w:hint="default"/>
+        <w:sz w:val="20"/>
+      </w:rPr>
+    </w:lvl>
+    <w:lvl w:ilvl="2" w:tentative="1">
+      <w:start w:val="1"/>
+      <w:numFmt w:val="decimal"/>
+      <w:lvlText w:val="%3."/>
+      <w:lvlJc w:val="left"/>
+      <w:pPr>
+        <w:tabs>
+          <w:tab w:val="num" w:pos="2160"/>
+        </w:tabs>
+        <w:ind w:left="2160" w:hanging="360"/>
+      </w:pPr>
+    </w:lvl>
+    <w:lvl w:ilvl="3" w:tentative="1">
+      <w:start w:val="1"/>
+      <w:numFmt w:val="decimal"/>
+      <w:lvlText w:val="%4."/>
+      <w:lvlJc w:val="left"/>
+      <w:pPr>
+        <w:tabs>
+          <w:tab w:val="num" w:pos="2880"/>
+        </w:tabs>
+        <w:ind w:left="2880" w:hanging="360"/>
+      </w:pPr>
+    </w:lvl>
+    <w:lvl w:ilvl="4" w:tentative="1">
+      <w:start w:val="1"/>
+      <w:numFmt w:val="decimal"/>
+      <w:lvlText w:val="%5."/>
+      <w:lvlJc w:val="left"/>
+      <w:pPr>
+        <w:tabs>
+          <w:tab w:val="num" w:pos="3600"/>
+        </w:tabs>
+        <w:ind w:left="3600" w:hanging="360"/>
+      </w:pPr>
+    </w:lvl>
+    <w:lvl w:ilvl="5" w:tentative="1">
+      <w:start w:val="1"/>
+      <w:numFmt w:val="decimal"/>
+      <w:lvlText w:val="%6."/>
+      <w:lvlJc w:val="left"/>
+      <w:pPr>
+        <w:tabs>
+          <w:tab w:val="num" w:pos="4320"/>
+        </w:tabs>
+        <w:ind w:left="4320" w:hanging="360"/>
+      </w:pPr>
+    </w:lvl>
+    <w:lvl w:ilvl="6" w:tentative="1">
+      <w:start w:val="1"/>
+      <w:numFmt w:val="decimal"/>
+      <w:lvlText w:val="%7."/>
+      <w:lvlJc w:val="left"/>
+      <w:pPr>
+        <w:tabs>
+          <w:tab w:val="num" w:pos="5040"/>
+        </w:tabs>
+        <w:ind w:left="5040" w:hanging="360"/>
+      </w:pPr>
+    </w:lvl>
+    <w:lvl w:ilvl="7" w:tentative="1">
+      <w:start w:val="1"/>
+      <w:numFmt w:val="decimal"/>
+      <w:lvlText w:val="%8."/>
+      <w:lvlJc w:val="left"/>
+      <w:pPr>
+        <w:tabs>
+          <w:tab w:val="num" w:pos="5760"/>
+        </w:tabs>
+        <w:ind w:left="5760" w:hanging="360"/>
+      </w:pPr>
+    </w:lvl>
+    <w:lvl w:ilvl="8" w:tentative="1">
+      <w:start w:val="1"/>
+      <w:numFmt w:val="decimal"/>
+      <w:lvlText w:val="%9."/>
+      <w:lvlJc w:val="left"/>
+      <w:pPr>
+        <w:tabs>
+          <w:tab w:val="num" w:pos="6480"/>
+        </w:tabs>
+        <w:ind w:left="6480" w:hanging="360"/>
+      </w:pPr>
+    </w:lvl>
+  </w:abstractNum>
+  <w:abstractNum w:abstractNumId="11" w15:restartNumberingAfterBreak="0">
     <w:nsid w:val="2F7548FB"/>
     <w:multiLevelType w:val="multilevel"/>
     <w:tmpl w:val="1FE26648"/>
@@ -12988,7 +13552,7 @@
       </w:rPr>
     </w:lvl>
   </w:abstractNum>
-  <w:abstractNum w:abstractNumId="11" w15:restartNumberingAfterBreak="0">
+  <w:abstractNum w:abstractNumId="12" w15:restartNumberingAfterBreak="0">
     <w:nsid w:val="3B2420CC"/>
     <w:multiLevelType w:val="multilevel"/>
     <w:tmpl w:val="CD3ABB3E"/>
@@ -13105,7 +13669,7 @@
       </w:pPr>
     </w:lvl>
   </w:abstractNum>
-  <w:abstractNum w:abstractNumId="12" w15:restartNumberingAfterBreak="0">
+  <w:abstractNum w:abstractNumId="13" w15:restartNumberingAfterBreak="0">
     <w:nsid w:val="3DE713EA"/>
     <w:multiLevelType w:val="multilevel"/>
     <w:tmpl w:val="4BCAF46E"/>
@@ -13233,7 +13797,7 @@
       </w:pPr>
     </w:lvl>
   </w:abstractNum>
-  <w:abstractNum w:abstractNumId="13" w15:restartNumberingAfterBreak="0">
+  <w:abstractNum w:abstractNumId="14" w15:restartNumberingAfterBreak="0">
     <w:nsid w:val="3F891D97"/>
     <w:multiLevelType w:val="multilevel"/>
     <w:tmpl w:val="BA3E4FDE"/>
@@ -13357,7 +13921,7 @@
       </w:pPr>
     </w:lvl>
   </w:abstractNum>
-  <w:abstractNum w:abstractNumId="14" w15:restartNumberingAfterBreak="0">
+  <w:abstractNum w:abstractNumId="15" w15:restartNumberingAfterBreak="0">
     <w:nsid w:val="4AA434D1"/>
     <w:multiLevelType w:val="multilevel"/>
     <w:tmpl w:val="0A385AE0"/>
@@ -13478,7 +14042,7 @@
       </w:pPr>
     </w:lvl>
   </w:abstractNum>
-  <w:abstractNum w:abstractNumId="15" w15:restartNumberingAfterBreak="0">
+  <w:abstractNum w:abstractNumId="16" w15:restartNumberingAfterBreak="0">
     <w:nsid w:val="4D6E4D5D"/>
     <w:multiLevelType w:val="hybridMultilevel"/>
     <w:tmpl w:val="7018A6EE"/>
@@ -13570,7 +14134,7 @@
       </w:pPr>
     </w:lvl>
   </w:abstractNum>
-  <w:abstractNum w:abstractNumId="16" w15:restartNumberingAfterBreak="0">
+  <w:abstractNum w:abstractNumId="17" w15:restartNumberingAfterBreak="0">
     <w:nsid w:val="549C2792"/>
     <w:multiLevelType w:val="hybridMultilevel"/>
     <w:tmpl w:val="09520900"/>
@@ -13662,7 +14226,7 @@
       </w:pPr>
     </w:lvl>
   </w:abstractNum>
-  <w:abstractNum w:abstractNumId="17" w15:restartNumberingAfterBreak="0">
+  <w:abstractNum w:abstractNumId="18" w15:restartNumberingAfterBreak="0">
     <w:nsid w:val="5BFE5985"/>
     <w:multiLevelType w:val="multilevel"/>
     <w:tmpl w:val="342A8254"/>
@@ -13783,7 +14347,7 @@
       </w:pPr>
     </w:lvl>
   </w:abstractNum>
-  <w:abstractNum w:abstractNumId="18" w15:restartNumberingAfterBreak="0">
+  <w:abstractNum w:abstractNumId="19" w15:restartNumberingAfterBreak="0">
     <w:nsid w:val="5EDA1592"/>
     <w:multiLevelType w:val="hybridMultilevel"/>
     <w:tmpl w:val="6F5EC498"/>
@@ -13896,7 +14460,7 @@
       </w:rPr>
     </w:lvl>
   </w:abstractNum>
-  <w:abstractNum w:abstractNumId="19" w15:restartNumberingAfterBreak="0">
+  <w:abstractNum w:abstractNumId="20" w15:restartNumberingAfterBreak="0">
     <w:nsid w:val="5FB500CB"/>
     <w:multiLevelType w:val="multilevel"/>
     <w:tmpl w:val="5906D6B8"/>
@@ -14045,7 +14609,7 @@
       </w:rPr>
     </w:lvl>
   </w:abstractNum>
-  <w:abstractNum w:abstractNumId="20" w15:restartNumberingAfterBreak="0">
+  <w:abstractNum w:abstractNumId="21" w15:restartNumberingAfterBreak="0">
     <w:nsid w:val="610716DF"/>
     <w:multiLevelType w:val="hybridMultilevel"/>
     <w:tmpl w:val="AF8ACC44"/>
@@ -14136,7 +14700,7 @@
       </w:pPr>
     </w:lvl>
   </w:abstractNum>
-  <w:abstractNum w:abstractNumId="21" w15:restartNumberingAfterBreak="0">
+  <w:abstractNum w:abstractNumId="22" w15:restartNumberingAfterBreak="0">
     <w:nsid w:val="62B20C0D"/>
     <w:multiLevelType w:val="multilevel"/>
     <w:tmpl w:val="E0466902"/>
@@ -14285,7 +14849,7 @@
       </w:rPr>
     </w:lvl>
   </w:abstractNum>
-  <w:abstractNum w:abstractNumId="22" w15:restartNumberingAfterBreak="0">
+  <w:abstractNum w:abstractNumId="23" w15:restartNumberingAfterBreak="0">
     <w:nsid w:val="6C5558A6"/>
     <w:multiLevelType w:val="multilevel"/>
     <w:tmpl w:val="4D74D1DA"/>
@@ -14434,7 +14998,7 @@
       </w:rPr>
     </w:lvl>
   </w:abstractNum>
-  <w:abstractNum w:abstractNumId="23" w15:restartNumberingAfterBreak="0">
+  <w:abstractNum w:abstractNumId="24" w15:restartNumberingAfterBreak="0">
     <w:nsid w:val="6ECB2BA9"/>
     <w:multiLevelType w:val="multilevel"/>
     <w:tmpl w:val="6D887C52"/>
@@ -14583,7 +15147,7 @@
       </w:rPr>
     </w:lvl>
   </w:abstractNum>
-  <w:abstractNum w:abstractNumId="24" w15:restartNumberingAfterBreak="0">
+  <w:abstractNum w:abstractNumId="25" w15:restartNumberingAfterBreak="0">
     <w:nsid w:val="6FC63CF9"/>
     <w:multiLevelType w:val="multilevel"/>
     <w:tmpl w:val="04C66AD0"/>
@@ -14704,7 +15268,7 @@
       </w:pPr>
     </w:lvl>
   </w:abstractNum>
-  <w:abstractNum w:abstractNumId="25" w15:restartNumberingAfterBreak="0">
+  <w:abstractNum w:abstractNumId="26" w15:restartNumberingAfterBreak="0">
     <w:nsid w:val="71C3273E"/>
     <w:multiLevelType w:val="multilevel"/>
     <w:tmpl w:val="85325478"/>
@@ -14821,7 +15385,7 @@
       </w:pPr>
     </w:lvl>
   </w:abstractNum>
-  <w:abstractNum w:abstractNumId="26" w15:restartNumberingAfterBreak="0">
+  <w:abstractNum w:abstractNumId="27" w15:restartNumberingAfterBreak="0">
     <w:nsid w:val="72AF0442"/>
     <w:multiLevelType w:val="multilevel"/>
     <w:tmpl w:val="7778CB82"/>
@@ -14949,7 +15513,7 @@
       </w:pPr>
     </w:lvl>
   </w:abstractNum>
-  <w:abstractNum w:abstractNumId="27" w15:restartNumberingAfterBreak="0">
+  <w:abstractNum w:abstractNumId="28" w15:restartNumberingAfterBreak="0">
     <w:nsid w:val="73136132"/>
     <w:multiLevelType w:val="hybridMultilevel"/>
     <w:tmpl w:val="AAA60E90"/>
@@ -15038,7 +15602,7 @@
       </w:pPr>
     </w:lvl>
   </w:abstractNum>
-  <w:abstractNum w:abstractNumId="28" w15:restartNumberingAfterBreak="0">
+  <w:abstractNum w:abstractNumId="29" w15:restartNumberingAfterBreak="0">
     <w:nsid w:val="7AC93C66"/>
     <w:multiLevelType w:val="multilevel"/>
     <w:tmpl w:val="0CD6EF70"/>
@@ -15178,31 +15742,31 @@
     </w:lvl>
   </w:abstractNum>
   <w:num w:numId="1" w16cid:durableId="2050104957">
-    <w:abstractNumId w:val="25"/>
+    <w:abstractNumId w:val="26"/>
   </w:num>
   <w:num w:numId="2" w16cid:durableId="92895542">
-    <w:abstractNumId w:val="21"/>
+    <w:abstractNumId w:val="22"/>
   </w:num>
   <w:num w:numId="3" w16cid:durableId="279149415">
     <w:abstractNumId w:val="0"/>
   </w:num>
   <w:num w:numId="4" w16cid:durableId="2012373701">
-    <w:abstractNumId w:val="20"/>
+    <w:abstractNumId w:val="21"/>
   </w:num>
   <w:num w:numId="5" w16cid:durableId="1771777498">
-    <w:abstractNumId w:val="14"/>
+    <w:abstractNumId w:val="15"/>
   </w:num>
   <w:num w:numId="6" w16cid:durableId="1763377906">
-    <w:abstractNumId w:val="27"/>
+    <w:abstractNumId w:val="28"/>
   </w:num>
   <w:num w:numId="7" w16cid:durableId="740366852">
-    <w:abstractNumId w:val="15"/>
+    <w:abstractNumId w:val="16"/>
   </w:num>
   <w:num w:numId="8" w16cid:durableId="1047291783">
     <w:abstractNumId w:val="2"/>
   </w:num>
   <w:num w:numId="9" w16cid:durableId="1281842522">
-    <w:abstractNumId w:val="16"/>
+    <w:abstractNumId w:val="17"/>
   </w:num>
   <w:num w:numId="10" w16cid:durableId="1349255373">
     <w:abstractNumId w:val="7"/>
@@ -15211,31 +15775,31 @@
     <w:abstractNumId w:val="4"/>
   </w:num>
   <w:num w:numId="12" w16cid:durableId="1620066618">
-    <w:abstractNumId w:val="24"/>
+    <w:abstractNumId w:val="25"/>
   </w:num>
   <w:num w:numId="13" w16cid:durableId="1384017537">
     <w:abstractNumId w:val="1"/>
   </w:num>
   <w:num w:numId="14" w16cid:durableId="2057657794">
-    <w:abstractNumId w:val="26"/>
+    <w:abstractNumId w:val="27"/>
   </w:num>
   <w:num w:numId="15" w16cid:durableId="1713728223">
-    <w:abstractNumId w:val="28"/>
+    <w:abstractNumId w:val="29"/>
   </w:num>
   <w:num w:numId="16" w16cid:durableId="391465553">
     <w:abstractNumId w:val="3"/>
   </w:num>
   <w:num w:numId="17" w16cid:durableId="1722630790">
-    <w:abstractNumId w:val="18"/>
+    <w:abstractNumId w:val="19"/>
   </w:num>
   <w:num w:numId="18" w16cid:durableId="383677779">
+    <w:abstractNumId w:val="14"/>
+  </w:num>
+  <w:num w:numId="19" w16cid:durableId="751588468">
     <w:abstractNumId w:val="13"/>
   </w:num>
-  <w:num w:numId="19" w16cid:durableId="751588468">
-    <w:abstractNumId w:val="12"/>
-  </w:num>
   <w:num w:numId="20" w16cid:durableId="1706905245">
-    <w:abstractNumId w:val="23"/>
+    <w:abstractNumId w:val="24"/>
   </w:num>
   <w:num w:numId="21" w16cid:durableId="571163980">
     <w:abstractNumId w:val="6"/>
@@ -15244,25 +15808,28 @@
     <w:abstractNumId w:val="9"/>
   </w:num>
   <w:num w:numId="23" w16cid:durableId="485049193">
-    <w:abstractNumId w:val="10"/>
+    <w:abstractNumId w:val="11"/>
   </w:num>
   <w:num w:numId="24" w16cid:durableId="1756970780">
-    <w:abstractNumId w:val="19"/>
+    <w:abstractNumId w:val="20"/>
   </w:num>
   <w:num w:numId="25" w16cid:durableId="406730668">
-    <w:abstractNumId w:val="17"/>
+    <w:abstractNumId w:val="18"/>
   </w:num>
   <w:num w:numId="26" w16cid:durableId="585774497">
     <w:abstractNumId w:val="8"/>
   </w:num>
   <w:num w:numId="27" w16cid:durableId="1807501037">
-    <w:abstractNumId w:val="11"/>
+    <w:abstractNumId w:val="12"/>
   </w:num>
   <w:num w:numId="28" w16cid:durableId="448625152">
-    <w:abstractNumId w:val="22"/>
+    <w:abstractNumId w:val="23"/>
   </w:num>
   <w:num w:numId="29" w16cid:durableId="1635717876">
     <w:abstractNumId w:val="5"/>
+  </w:num>
+  <w:num w:numId="30" w16cid:durableId="1061102519">
+    <w:abstractNumId w:val="10"/>
   </w:num>
   <w:numIdMacAtCleanup w:val="29"/>
 </w:numbering>
@@ -15869,7 +16436,6 @@
   <w:style w:type="character" w:default="1" w:styleId="DefaultParagraphFont">
     <w:name w:val="Default Paragraph Font"/>
     <w:uiPriority w:val="1"/>
-    <w:semiHidden/>
     <w:unhideWhenUsed/>
   </w:style>
   <w:style w:type="table" w:default="1" w:styleId="TableNormal">

</xml_diff>